<commit_message>
some mistakes in reports lab1 lab2 PGA
</commit_message>
<xml_diff>
--- a/4 term/Programming graphical applications/B12/report.docx
+++ b/4 term/Programming graphical applications/B12/report.docx
@@ -601,7 +601,16 @@
           <w:sz w:val="28"/>
           <w:szCs w:val="28"/>
         </w:rPr>
-        <w:t>Выполнил: Самойлов А. А.</w:t>
+        <w:t xml:space="preserve">Выполнил: </w:t>
+      </w:r>
+      <w:r>
+        <w:rPr>
+          <w:rFonts w:ascii="TimesNewRomanPSMT" w:hAnsi="TimesNewRomanPSMT" w:cs="TimesNewRomanPSMT"/>
+          <w:color w:val="000000"/>
+          <w:sz w:val="28"/>
+          <w:szCs w:val="28"/>
+        </w:rPr>
+        <w:t>Петраков С.А.</w:t>
       </w:r>
     </w:p>
     <w:p>
@@ -4420,6 +4429,7 @@
           <w:color w:val="000000"/>
           <w:sz w:val="28"/>
           <w:szCs w:val="28"/>
+          <w:lang w:val="en-US"/>
         </w:rPr>
       </w:pPr>
       <w:r>
@@ -4446,16 +4456,46 @@
           <w:color w:val="000000"/>
           <w:sz w:val="28"/>
           <w:szCs w:val="28"/>
-        </w:rPr>
-      </w:pPr>
-      <w:r>
-        <w:rPr>
-          <w:rFonts w:ascii="TimesNewRomanPSMT" w:hAnsi="TimesNewRomanPSMT" w:cs="TimesNewRomanPSMT"/>
-          <w:color w:val="000000"/>
-          <w:sz w:val="28"/>
-          <w:szCs w:val="28"/>
-        </w:rPr>
-        <w:t>1. Конспекты лекций</w:t>
+          <w:lang w:val="en-US"/>
+        </w:rPr>
+      </w:pPr>
+      <w:r>
+        <w:rPr>
+          <w:rFonts w:ascii="TimesNewRomanPSMT" w:hAnsi="TimesNewRomanPSMT" w:cs="TimesNewRomanPSMT"/>
+          <w:color w:val="000000"/>
+          <w:sz w:val="28"/>
+          <w:szCs w:val="28"/>
+          <w:lang w:val="en-US"/>
+        </w:rPr>
+        <w:t xml:space="preserve">1. </w:t>
+      </w:r>
+      <w:r>
+        <w:rPr>
+          <w:rFonts w:ascii="TimesNewRomanPSMT" w:hAnsi="TimesNewRomanPSMT" w:cs="TimesNewRomanPSMT"/>
+          <w:color w:val="000000"/>
+          <w:sz w:val="28"/>
+          <w:szCs w:val="28"/>
+        </w:rPr>
+        <w:t>Конспекты</w:t>
+      </w:r>
+      <w:r>
+        <w:rPr>
+          <w:rFonts w:ascii="TimesNewRomanPSMT" w:hAnsi="TimesNewRomanPSMT" w:cs="TimesNewRomanPSMT"/>
+          <w:color w:val="000000"/>
+          <w:sz w:val="28"/>
+          <w:szCs w:val="28"/>
+          <w:lang w:val="en-US"/>
+        </w:rPr>
+        <w:t xml:space="preserve"> </w:t>
+      </w:r>
+      <w:r>
+        <w:rPr>
+          <w:rFonts w:ascii="TimesNewRomanPSMT" w:hAnsi="TimesNewRomanPSMT" w:cs="TimesNewRomanPSMT"/>
+          <w:color w:val="000000"/>
+          <w:sz w:val="28"/>
+          <w:szCs w:val="28"/>
+        </w:rPr>
+        <w:t>лекций</w:t>
       </w:r>
     </w:p>
     <w:p>

</xml_diff>